<commit_message>
updates made to document had to rename the cs files that were not being used to a txt file to prevent compile error.
</commit_message>
<xml_diff>
--- a/Documents/sample.docx
+++ b/Documents/sample.docx
@@ -4,16 +4,17 @@
   <w:body>
     <w:p>
       <w:r>
-        <w:rPr>
-          <w:b/>
-          <w:sz w:val="28"/>
-        </w:rPr>
-        <w:t>Page 1</w:t>
+        <w:t>Document to be converted. </w:t>
       </w:r>
     </w:p>
     <w:p>
       <w:r>
-        <w:t>Document to be converted.</w:t>
+        <w:t/>
+      </w:r>
+    </w:p>
+    <w:p>
+      <w:r>
+        <w:t/>
       </w:r>
     </w:p>
   </w:body>

</xml_diff>